<commit_message>
moved images to folder
</commit_message>
<xml_diff>
--- a/documents/documentation/Webapp/Die Webapp.docx
+++ b/documents/documentation/Webapp/Die Webapp.docx
@@ -76,129 +76,219 @@
       <w:r>
         <w:t xml:space="preserve"> zur Bedienung und der Benutzeroberfläche</w:t>
       </w:r>
+    </w:p>
+    <w:p>
+      <w:r>
+        <w:t xml:space="preserve">Der User soll </w:t>
+      </w:r>
+      <w:r>
+        <w:t>ohne Anmeldung Zugriff auf die Bereiche ‚Home‘ und ‚Menu‘ haben. Dabei beinhaltet Home allgemeine Informationen und Neuigkeiten zur Seite</w:t>
+      </w:r>
+      <w:r>
+        <w:t>,</w:t>
+      </w:r>
+      <w:r>
+        <w:t xml:space="preserve"> sowie sonstige Infos. Der Menübereich beinhaltet lediglich aktuelle Angaben zu verfügbaren Speisen ohne weiteren Zugriff in Form von Bestellungen oder Ähnliches. Sobald sich der User angemeldet hat</w:t>
+      </w:r>
+      <w:r>
+        <w:t>,</w:t>
+      </w:r>
+      <w:r>
+        <w:t xml:space="preserve"> verschwindet der Login-Button und wird von einem User-Dropdown </w:t>
+      </w:r>
+      <w:r>
+        <w:t>abgelöst</w:t>
+      </w:r>
+      <w:r>
+        <w:t>, in dem der User Links zu den Bereichen ‚</w:t>
+      </w:r>
+      <w:proofErr w:type="spellStart"/>
+      <w:r>
+        <w:t>Notifications</w:t>
+      </w:r>
+      <w:proofErr w:type="spellEnd"/>
+      <w:r>
+        <w:t>‘, ‚</w:t>
+      </w:r>
+      <w:proofErr w:type="spellStart"/>
+      <w:r>
+        <w:t>Leaderboard</w:t>
+      </w:r>
+      <w:proofErr w:type="spellEnd"/>
+      <w:r>
+        <w:t>‘, ‚Settings‘, ‚</w:t>
+      </w:r>
+      <w:proofErr w:type="spellStart"/>
+      <w:r>
+        <w:t>Favorites</w:t>
+      </w:r>
+      <w:proofErr w:type="spellEnd"/>
+      <w:r>
+        <w:t xml:space="preserve">‘ und den </w:t>
+      </w:r>
+      <w:proofErr w:type="spellStart"/>
+      <w:r>
+        <w:t>Logout</w:t>
+      </w:r>
+      <w:proofErr w:type="spellEnd"/>
+      <w:r>
+        <w:t xml:space="preserve"> erhält. </w:t>
+      </w:r>
+      <w:r>
+        <w:t xml:space="preserve"> Es wird sichergestellt, dass der Client keinen Zugriff auf Daten bekommt bevor dieser die benötigten Userdaten zum Anmelden abgeschickt hat.</w:t>
+      </w:r>
+      <w:r>
+        <w:t xml:space="preserve"> Im </w:t>
+      </w:r>
+      <w:proofErr w:type="spellStart"/>
+      <w:r>
+        <w:t>Notifications</w:t>
+      </w:r>
+      <w:proofErr w:type="spellEnd"/>
+      <w:r>
+        <w:t xml:space="preserve">-Bereich kann der User seinen Kontostand, Nachrichten und letzte Einkäufe einsehen. Das </w:t>
+      </w:r>
+      <w:proofErr w:type="spellStart"/>
+      <w:r>
+        <w:t>Leaderboard</w:t>
+      </w:r>
+      <w:proofErr w:type="spellEnd"/>
+      <w:r>
+        <w:t xml:space="preserve"> dient nur Kosmetischen Unterhaltungszwecken und zeigt die Top 5 der </w:t>
+      </w:r>
+      <w:proofErr w:type="spellStart"/>
+      <w:r>
+        <w:t>kCalorien</w:t>
+      </w:r>
+      <w:proofErr w:type="spellEnd"/>
+      <w:r>
+        <w:t xml:space="preserve"> / Koffein Konsumenten, die dieses Feature aktiviert haben. In den Settings kann der User seine persönlichen Daten bearbeiten. Im </w:t>
+      </w:r>
+      <w:proofErr w:type="spellStart"/>
+      <w:r>
+        <w:t>Favorites</w:t>
+      </w:r>
+      <w:proofErr w:type="spellEnd"/>
+      <w:r>
+        <w:t xml:space="preserve">-Tab kann er Favoriten aussuchen, die in der Schnellauswahl am </w:t>
+      </w:r>
+      <w:proofErr w:type="spellStart"/>
+      <w:r>
+        <w:t>Raspberry</w:t>
+      </w:r>
+      <w:proofErr w:type="spellEnd"/>
+      <w:r>
+        <w:t xml:space="preserve"> Pi angezeigt werden.</w:t>
+      </w:r>
+      <w:r>
+        <w:t xml:space="preserve"> Der Logoutbereich entfernt alle gespeicherten Userdaten vom Client und trennt die aktive Sitzung.</w:t>
+      </w:r>
+      <w:r>
+        <w:rPr>
+          <w:noProof/>
+          <w:lang w:eastAsia="de-DE"/>
+        </w:rPr>
+        <w:t xml:space="preserve"> </w:t>
+      </w:r>
+      <w:r>
+        <w:t>Der Admin hat folgende zusätzliche Features: Es werden im Menü Admin-Bedienelemente eingebettet, er hat einen separaten Bereich, um Userstatistiken einzusehen</w:t>
+      </w:r>
+      <w:r>
+        <w:t xml:space="preserve"> (Layout ist ähnlich dem Menü)</w:t>
+      </w:r>
+      <w:r>
+        <w:t xml:space="preserve">, wo er diese auch bearbeiten / löschen, oder neue User hinzufügen kann. </w:t>
+      </w:r>
+    </w:p>
+    <w:p>
+      <w:r>
+        <w:t>4.3.3 Umsetzung</w:t>
+      </w:r>
+    </w:p>
+    <w:p>
+      <w:r>
+        <w:t>Zu den Bereichen der Entwicklung gehören zum einen die Grundsprachen HTML5, CSS, JavaScript PHP und SQL, jedoch werden</w:t>
+      </w:r>
       <w:bookmarkStart w:id="0" w:name="_GoBack"/>
       <w:bookmarkEnd w:id="0"/>
+      <w:r>
+        <w:t xml:space="preserve"> weitere Frameworks, </w:t>
+      </w:r>
+      <w:proofErr w:type="spellStart"/>
+      <w:r>
+        <w:t>Plugins</w:t>
+      </w:r>
+      <w:proofErr w:type="spellEnd"/>
+      <w:r>
+        <w:t xml:space="preserve"> und Erweiterungen</w:t>
+      </w:r>
+      <w:r>
+        <w:t xml:space="preserve"> benutzt,</w:t>
+      </w:r>
+      <w:r>
+        <w:t xml:space="preserve"> wie</w:t>
+      </w:r>
+      <w:r>
+        <w:t>:</w:t>
+      </w:r>
+      <w:r>
+        <w:t xml:space="preserve"> jQuery</w:t>
+      </w:r>
+      <w:r>
+        <w:t>-1.11.2</w:t>
+      </w:r>
+      <w:r>
+        <w:t xml:space="preserve">, </w:t>
+      </w:r>
+      <w:proofErr w:type="spellStart"/>
+      <w:r>
+        <w:t>Mustache</w:t>
+      </w:r>
+      <w:proofErr w:type="spellEnd"/>
+      <w:r>
+        <w:t xml:space="preserve"> v</w:t>
+      </w:r>
+      <w:r>
+        <w:t>2.1.2</w:t>
+      </w:r>
+      <w:r>
+        <w:t>, Bootstrap</w:t>
+      </w:r>
+      <w:r>
+        <w:t>-3.3.4</w:t>
+      </w:r>
+      <w:r>
+        <w:t xml:space="preserve">, </w:t>
+      </w:r>
+      <w:proofErr w:type="spellStart"/>
+      <w:r>
+        <w:t>AngularJS</w:t>
+      </w:r>
+      <w:proofErr w:type="spellEnd"/>
+      <w:r>
+        <w:t xml:space="preserve"> v1.4.3-build.4096, Angular-UI-Router v</w:t>
+      </w:r>
+      <w:r>
+        <w:t>0.2.15</w:t>
+      </w:r>
+      <w:r>
+        <w:t xml:space="preserve"> und UI-Bootstrap-tpls-0.13.0.</w:t>
+      </w:r>
     </w:p>
     <w:p>
       <w:r>
-        <w:t xml:space="preserve">Der User soll </w:t>
-      </w:r>
-      <w:r>
-        <w:t>ohne Anmeldung Zugriff auf die Bereiche ‚Home‘ und ‚Menu‘ haben. Dabei beinhaltet Home allgemeine Informationen und Neuigkeiten zur Seite</w:t>
-      </w:r>
-      <w:r>
-        <w:t>,</w:t>
-      </w:r>
-      <w:r>
-        <w:t xml:space="preserve"> sowie sonstige Infos. Der Menübereich beinhaltet lediglich aktuelle Angaben zu verfügbaren Speisen ohne weiteren Zugriff in Form von Bestellungen oder Ähnliches. Sobald sich der User angemeldet hat</w:t>
-      </w:r>
-      <w:r>
-        <w:t>,</w:t>
-      </w:r>
-      <w:r>
-        <w:t xml:space="preserve"> verschwindet der Login-Button und wird von einem User-Dropdown </w:t>
-      </w:r>
-      <w:r>
-        <w:t>abgelöst</w:t>
-      </w:r>
-      <w:r>
-        <w:t>, in dem der User Links zu den Bereichen ‚</w:t>
-      </w:r>
-      <w:proofErr w:type="spellStart"/>
-      <w:r>
-        <w:t>Notifications</w:t>
-      </w:r>
-      <w:proofErr w:type="spellEnd"/>
-      <w:r>
-        <w:t>‘, ‚</w:t>
-      </w:r>
-      <w:proofErr w:type="spellStart"/>
-      <w:r>
-        <w:t>Leaderboard</w:t>
-      </w:r>
-      <w:proofErr w:type="spellEnd"/>
-      <w:r>
-        <w:t>‘, ‚Settings‘, ‚</w:t>
-      </w:r>
-      <w:proofErr w:type="spellStart"/>
-      <w:r>
-        <w:t>Favorites</w:t>
-      </w:r>
-      <w:proofErr w:type="spellEnd"/>
-      <w:r>
-        <w:t xml:space="preserve">‘ und den </w:t>
-      </w:r>
-      <w:proofErr w:type="spellStart"/>
-      <w:r>
-        <w:t>Logout</w:t>
-      </w:r>
-      <w:proofErr w:type="spellEnd"/>
-      <w:r>
-        <w:t xml:space="preserve"> erhält. </w:t>
-      </w:r>
-      <w:r>
-        <w:t xml:space="preserve"> Es wird sichergestellt, dass der Client keinen Zugriff auf Daten bekommt bevor dieser die benötigten Userdaten zum Anmelden abgeschickt hat.</w:t>
-      </w:r>
-    </w:p>
-    <w:p>
-      <w:r>
-        <w:t>4.3.3 Umsetzung</w:t>
-      </w:r>
-    </w:p>
-    <w:p>
-      <w:r>
-        <w:t xml:space="preserve">Zu den Bereichen der Entwicklung gehören zum einen die Grundsprachen HTML5, CSS, JavaScript PHP und SQL, jedoch werden weitere Frameworks, </w:t>
-      </w:r>
-      <w:proofErr w:type="spellStart"/>
-      <w:r>
-        <w:t>Plugins</w:t>
-      </w:r>
-      <w:proofErr w:type="spellEnd"/>
-      <w:r>
-        <w:t xml:space="preserve"> und Erweiterungen wie jQuery</w:t>
-      </w:r>
-      <w:r>
-        <w:t>-1.11.2</w:t>
-      </w:r>
-      <w:r>
-        <w:t xml:space="preserve">, </w:t>
-      </w:r>
-      <w:proofErr w:type="spellStart"/>
-      <w:r>
-        <w:t>Mustache</w:t>
-      </w:r>
-      <w:proofErr w:type="spellEnd"/>
-      <w:r>
-        <w:t xml:space="preserve"> v</w:t>
-      </w:r>
-      <w:r>
-        <w:t>2.1.2</w:t>
-      </w:r>
-      <w:r>
-        <w:t>, Bootstrap</w:t>
-      </w:r>
-      <w:r>
-        <w:t>-3.3.4</w:t>
-      </w:r>
-      <w:r>
-        <w:t xml:space="preserve">, </w:t>
-      </w:r>
-      <w:proofErr w:type="spellStart"/>
-      <w:r>
-        <w:t>AngularJS</w:t>
-      </w:r>
-      <w:proofErr w:type="spellEnd"/>
-      <w:r>
-        <w:t xml:space="preserve"> v1.4.3-build.4096, Angular-UI-Router v</w:t>
-      </w:r>
-      <w:r>
-        <w:t>0.2.15</w:t>
-      </w:r>
-      <w:r>
-        <w:t xml:space="preserve"> und UI-Bootstrap-tpls-0.13.0.</w:t>
+        <w:t>4.3.4 Probleme / Schwierigkeiten</w:t>
       </w:r>
     </w:p>
     <w:p/>
+    <w:p>
+      <w:r>
+        <w:t xml:space="preserve">4.3.5 </w:t>
+      </w:r>
+      <w:r>
+        <w:t>Verbesserungen / Änderungen für die Zukunft</w:t>
+      </w:r>
+    </w:p>
     <w:sectPr>
       <w:pgSz w:w="11906" w:h="16838"/>
       <w:pgMar w:top="1417" w:right="1417" w:bottom="1134" w:left="1417" w:header="708" w:footer="708" w:gutter="0"/>
@@ -396,6 +486,36 @@
     <w:semiHidden/>
     <w:unhideWhenUsed/>
   </w:style>
+  <w:style w:type="paragraph" w:styleId="Sprechblasentext">
+    <w:name w:val="Balloon Text"/>
+    <w:basedOn w:val="Standard"/>
+    <w:link w:val="SprechblasentextZchn"/>
+    <w:uiPriority w:val="99"/>
+    <w:semiHidden/>
+    <w:unhideWhenUsed/>
+    <w:rsid w:val="00E916FF"/>
+    <w:pPr>
+      <w:spacing w:after="0" w:line="240" w:lineRule="auto"/>
+    </w:pPr>
+    <w:rPr>
+      <w:rFonts w:ascii="Tahoma" w:hAnsi="Tahoma" w:cs="Tahoma"/>
+      <w:sz w:val="16"/>
+      <w:szCs w:val="16"/>
+    </w:rPr>
+  </w:style>
+  <w:style w:type="character" w:customStyle="1" w:styleId="SprechblasentextZchn">
+    <w:name w:val="Sprechblasentext Zchn"/>
+    <w:basedOn w:val="Absatz-Standardschriftart"/>
+    <w:link w:val="Sprechblasentext"/>
+    <w:uiPriority w:val="99"/>
+    <w:semiHidden/>
+    <w:rsid w:val="00E916FF"/>
+    <w:rPr>
+      <w:rFonts w:ascii="Tahoma" w:hAnsi="Tahoma" w:cs="Tahoma"/>
+      <w:sz w:val="16"/>
+      <w:szCs w:val="16"/>
+    </w:rPr>
+  </w:style>
 </w:styles>
 </file>
 
@@ -585,6 +705,36 @@
     <w:uiPriority w:val="99"/>
     <w:semiHidden/>
     <w:unhideWhenUsed/>
+  </w:style>
+  <w:style w:type="paragraph" w:styleId="Sprechblasentext">
+    <w:name w:val="Balloon Text"/>
+    <w:basedOn w:val="Standard"/>
+    <w:link w:val="SprechblasentextZchn"/>
+    <w:uiPriority w:val="99"/>
+    <w:semiHidden/>
+    <w:unhideWhenUsed/>
+    <w:rsid w:val="00E916FF"/>
+    <w:pPr>
+      <w:spacing w:after="0" w:line="240" w:lineRule="auto"/>
+    </w:pPr>
+    <w:rPr>
+      <w:rFonts w:ascii="Tahoma" w:hAnsi="Tahoma" w:cs="Tahoma"/>
+      <w:sz w:val="16"/>
+      <w:szCs w:val="16"/>
+    </w:rPr>
+  </w:style>
+  <w:style w:type="character" w:customStyle="1" w:styleId="SprechblasentextZchn">
+    <w:name w:val="Sprechblasentext Zchn"/>
+    <w:basedOn w:val="Absatz-Standardschriftart"/>
+    <w:link w:val="Sprechblasentext"/>
+    <w:uiPriority w:val="99"/>
+    <w:semiHidden/>
+    <w:rsid w:val="00E916FF"/>
+    <w:rPr>
+      <w:rFonts w:ascii="Tahoma" w:hAnsi="Tahoma" w:cs="Tahoma"/>
+      <w:sz w:val="16"/>
+      <w:szCs w:val="16"/>
+    </w:rPr>
   </w:style>
 </w:styles>
 </file>

</xml_diff>